<commit_message>
add soem basic functions and data
</commit_message>
<xml_diff>
--- a/note/questions.docx
+++ b/note/questions.docx
@@ -2,7 +2,32 @@
 <file path=word/document.xml><?xml version="1.0" encoding="utf-8"?>
 <w:document xmlns:wpc="http://schemas.microsoft.com/office/word/2010/wordprocessingCanvas" xmlns:cx="http://schemas.microsoft.com/office/drawing/2014/chartex" xmlns:cx1="http://schemas.microsoft.com/office/drawing/2015/9/8/chartex" xmlns:cx2="http://schemas.microsoft.com/office/drawing/2015/10/21/chartex" xmlns:cx3="http://schemas.microsoft.com/office/drawing/2016/5/9/chartex" xmlns:cx4="http://schemas.microsoft.com/office/drawing/2016/5/10/chartex" xmlns:cx5="http://schemas.microsoft.com/office/drawing/2016/5/11/chartex" xmlns:cx6="http://schemas.microsoft.com/office/drawing/2016/5/12/chartex" xmlns:cx7="http://schemas.microsoft.com/office/drawing/2016/5/13/chartex" xmlns:cx8="http://schemas.microsoft.com/office/drawing/2016/5/14/chartex" xmlns:mc="http://schemas.openxmlformats.org/markup-compatibility/2006" xmlns:aink="http://schemas.microsoft.com/office/drawing/2016/ink" xmlns:am3d="http://schemas.microsoft.com/office/drawing/2017/model3d" xmlns:o="urn:schemas-microsoft-com:office:office" xmlns:r="http://schemas.openxmlformats.org/officeDocument/2006/relationships" xmlns:m="http://schemas.openxmlformats.org/officeDocument/2006/math" xmlns:v="urn:schemas-microsoft-com:vml" xmlns:wp14="http://schemas.microsoft.com/office/word/2010/wordprocessingDrawing" xmlns:wp="http://schemas.openxmlformats.org/drawingml/2006/wordprocessingDrawing" xmlns:w10="urn:schemas-microsoft-com:office:word" xmlns:w="http://schemas.openxmlformats.org/wordprocessingml/2006/main" xmlns:w14="http://schemas.microsoft.com/office/word/2010/wordml" xmlns:w15="http://schemas.microsoft.com/office/word/2012/wordml" xmlns:w16cex="http://schemas.microsoft.com/office/word/2018/wordml/cex" xmlns:w16cid="http://schemas.microsoft.com/office/word/2016/wordml/cid" xmlns:w16="http://schemas.microsoft.com/office/word/2018/wordml" xmlns:w16sdtdh="http://schemas.microsoft.com/office/word/2020/wordml/sdtdatahash" xmlns:w16se="http://schemas.microsoft.com/office/word/2015/wordml/symex" xmlns:wpg="http://schemas.microsoft.com/office/word/2010/wordprocessingGroup" xmlns:wpi="http://schemas.microsoft.com/office/word/2010/wordprocessingInk" xmlns:wne="http://schemas.microsoft.com/office/word/2006/wordml" xmlns:wps="http://schemas.microsoft.com/office/word/2010/wordprocessingShape" mc:Ignorable="w14 w15 w16se w16cid w16 w16cex w16sdtdh wp14">
   <w:body>
+    <w:p>
+      <w:r>
+        <w:t>Difference between:</w:t>
+      </w:r>
+    </w:p>
     <w:p/>
+    <w:p>
+      <w:r>
+        <w:t># Get the length-frequency data (length in millimeters)</w:t>
+      </w:r>
+    </w:p>
+    <w:p>
+      <w:r>
+        <w:t>lfmm &lt;- read.lfmmdata.f(raw_data_dir,"LengthMM2000-2021.txt")</w:t>
+      </w:r>
+    </w:p>
+    <w:p>
+      <w:r>
+        <w:t># Get the grouped length-frequency output</w:t>
+      </w:r>
+    </w:p>
+    <w:p>
+      <w:r>
+        <w:t>lfgrpd &lt;- read.lengthfreq.f(raw_data_dir,"LengthFreq2000-2021.txt")</w:t>
+      </w:r>
+    </w:p>
     <w:sectPr>
       <w:pgSz w:w="12240" w:h="15840"/>
       <w:pgMar w:top="1440" w:right="1440" w:bottom="1440" w:left="1440" w:header="720" w:footer="720" w:gutter="0"/>

</xml_diff>

<commit_message>
add basic functions to finish teh first step of OBJ data extraction
</commit_message>
<xml_diff>
--- a/note/questions.docx
+++ b/note/questions.docx
@@ -26,6 +26,56 @@
     <w:p>
       <w:r>
         <w:t>lfgrpd &lt;- read.lengthfreq.f(raw_data_dir,"LengthFreq2000-2021.txt")</w:t>
+      </w:r>
+    </w:p>
+    <w:p>
+      <w:r>
+        <w:br w:type="page"/>
+      </w:r>
+    </w:p>
+    <w:p>
+      <w:r>
+        <w:lastRenderedPageBreak/>
+        <w:t>What is month.substitution.mat?</w:t>
+      </w:r>
+    </w:p>
+    <w:p>
+      <w:r>
+        <w:drawing>
+          <wp:inline distT="0" distB="0" distL="0" distR="0" wp14:anchorId="67E9CDE8" wp14:editId="3D9A14B5">
+            <wp:extent cx="2305856" cy="2777508"/>
+            <wp:effectExtent l="0" t="0" r="0" b="3810"/>
+            <wp:docPr id="1" name="Picture 1" descr="A picture containing computer, computer, electronics&#10;&#10;Description automatically generated"/>
+            <wp:cNvGraphicFramePr>
+              <a:graphicFrameLocks xmlns:a="http://schemas.openxmlformats.org/drawingml/2006/main" noChangeAspect="1"/>
+            </wp:cNvGraphicFramePr>
+            <a:graphic xmlns:a="http://schemas.openxmlformats.org/drawingml/2006/main">
+              <a:graphicData uri="http://schemas.openxmlformats.org/drawingml/2006/picture">
+                <pic:pic xmlns:pic="http://schemas.openxmlformats.org/drawingml/2006/picture">
+                  <pic:nvPicPr>
+                    <pic:cNvPr id="1" name="Picture 1" descr="A picture containing computer, computer, electronics&#10;&#10;Description automatically generated"/>
+                    <pic:cNvPicPr/>
+                  </pic:nvPicPr>
+                  <pic:blipFill>
+                    <a:blip r:embed="rId7"/>
+                    <a:stretch>
+                      <a:fillRect/>
+                    </a:stretch>
+                  </pic:blipFill>
+                  <pic:spPr>
+                    <a:xfrm>
+                      <a:off x="0" y="0"/>
+                      <a:ext cx="2314369" cy="2787762"/>
+                    </a:xfrm>
+                    <a:prstGeom prst="rect">
+                      <a:avLst/>
+                    </a:prstGeom>
+                  </pic:spPr>
+                </pic:pic>
+              </a:graphicData>
+            </a:graphic>
+          </wp:inline>
+        </w:drawing>
       </w:r>
     </w:p>
     <w:sectPr>

</xml_diff>

<commit_message>
finish the fishery.estimates loop code for SKJ OBJ
</commit_message>
<xml_diff>
--- a/note/questions.docx
+++ b/note/questions.docx
@@ -14,8 +14,26 @@
       </w:r>
     </w:p>
     <w:p>
-      <w:r>
-        <w:t>lfmm &lt;- read.lfmmdata.f(raw_data_dir,"LengthMM2000-2021.txt")</w:t>
+      <w:proofErr w:type="spellStart"/>
+      <w:r>
+        <w:t>lfmm</w:t>
+      </w:r>
+      <w:proofErr w:type="spellEnd"/>
+      <w:r>
+        <w:t xml:space="preserve"> &lt;- </w:t>
+      </w:r>
+      <w:proofErr w:type="spellStart"/>
+      <w:proofErr w:type="gramStart"/>
+      <w:r>
+        <w:t>read.lfmmdata</w:t>
+      </w:r>
+      <w:proofErr w:type="gramEnd"/>
+      <w:r>
+        <w:t>.f</w:t>
+      </w:r>
+      <w:proofErr w:type="spellEnd"/>
+      <w:r>
+        <w:t>(raw_data_dir,"LengthMM2000-2021.txt")</w:t>
       </w:r>
     </w:p>
     <w:p>
@@ -24,8 +42,26 @@
       </w:r>
     </w:p>
     <w:p>
-      <w:r>
-        <w:t>lfgrpd &lt;- read.lengthfreq.f(raw_data_dir,"LengthFreq2000-2021.txt")</w:t>
+      <w:proofErr w:type="spellStart"/>
+      <w:r>
+        <w:t>lfgrpd</w:t>
+      </w:r>
+      <w:proofErr w:type="spellEnd"/>
+      <w:r>
+        <w:t xml:space="preserve"> &lt;- </w:t>
+      </w:r>
+      <w:proofErr w:type="spellStart"/>
+      <w:proofErr w:type="gramStart"/>
+      <w:r>
+        <w:t>read.lengthfreq</w:t>
+      </w:r>
+      <w:proofErr w:type="gramEnd"/>
+      <w:r>
+        <w:t>.f</w:t>
+      </w:r>
+      <w:proofErr w:type="spellEnd"/>
+      <w:r>
+        <w:t>(raw_data_dir,"LengthFreq2000-2021.txt")</w:t>
       </w:r>
     </w:p>
     <w:p>
@@ -36,11 +72,22 @@
     <w:p>
       <w:r>
         <w:lastRenderedPageBreak/>
-        <w:t>What is month.substitution.mat?</w:t>
-      </w:r>
-    </w:p>
-    <w:p>
-      <w:r>
+        <w:t xml:space="preserve">What is </w:t>
+      </w:r>
+      <w:proofErr w:type="spellStart"/>
+      <w:r>
+        <w:t>month.substitution.mat</w:t>
+      </w:r>
+      <w:proofErr w:type="spellEnd"/>
+      <w:r>
+        <w:t>?</w:t>
+      </w:r>
+    </w:p>
+    <w:p>
+      <w:r>
+        <w:rPr>
+          <w:noProof/>
+        </w:rPr>
         <w:drawing>
           <wp:inline distT="0" distB="0" distL="0" distR="0" wp14:anchorId="67E9CDE8" wp14:editId="3D9A14B5">
             <wp:extent cx="2305856" cy="2777508"/>
@@ -76,6 +123,42 @@
             </a:graphic>
           </wp:inline>
         </w:drawing>
+      </w:r>
+    </w:p>
+    <w:p>
+      <w:r>
+        <w:br w:type="page"/>
+      </w:r>
+    </w:p>
+    <w:p>
+      <w:proofErr w:type="spellStart"/>
+      <w:proofErr w:type="gramStart"/>
+      <w:r>
+        <w:lastRenderedPageBreak/>
+        <w:t>get.catch</w:t>
+      </w:r>
+      <w:proofErr w:type="gramEnd"/>
+      <w:r>
+        <w:t>.estimates.f</w:t>
+      </w:r>
+      <w:proofErr w:type="spellEnd"/>
+      <w:r>
+        <w:t xml:space="preserve"> = function(cae.in,caestrtflg.in,totunlds.in,lfgrpd.in,lfgrpd.stratflg.in,lfmm.in,my.year,minsamps.in,well.estimates,myarea.submat,growshrink.incrs.mat.touse,PS,Species) {</w:t>
+      </w:r>
+    </w:p>
+    <w:p/>
+    <w:p>
+      <w:r>
+        <w:t xml:space="preserve">why </w:t>
+      </w:r>
+      <w:r>
+        <w:t>minsamps.in</w:t>
+      </w:r>
+      <w:r>
+        <w:t xml:space="preserve"> is set to 2</w:t>
+      </w:r>
+      <w:r>
+        <w:t>?</w:t>
       </w:r>
     </w:p>
     <w:sectPr>

</xml_diff>

<commit_message>
SKJ demo code is working
</commit_message>
<xml_diff>
--- a/note/questions.docx
+++ b/note/questions.docx
@@ -159,6 +159,27 @@
       </w:r>
       <w:r>
         <w:t>?</w:t>
+      </w:r>
+    </w:p>
+    <w:p>
+      <w:r>
+        <w:br w:type="page"/>
+      </w:r>
+    </w:p>
+    <w:p>
+      <w:r>
+        <w:lastRenderedPageBreak/>
+        <w:t xml:space="preserve">"WARNING: Reached step (4) in </w:t>
+      </w:r>
+      <w:proofErr w:type="spellStart"/>
+      <w:proofErr w:type="gramStart"/>
+      <w:r>
+        <w:t>get.sub.f</w:t>
+      </w:r>
+      <w:proofErr w:type="spellEnd"/>
+      <w:proofErr w:type="gramEnd"/>
+      <w:r>
+        <w:t xml:space="preserve"> looking for substitute; please tell CL"</w:t>
       </w:r>
     </w:p>
     <w:sectPr>

</xml_diff>

<commit_message>
add a function to get catch output in ss format
</commit_message>
<xml_diff>
--- a/note/questions.docx
+++ b/note/questions.docx
@@ -180,6 +180,17 @@
       <w:proofErr w:type="gramEnd"/>
       <w:r>
         <w:t xml:space="preserve"> looking for substitute; please tell CL"</w:t>
+      </w:r>
+    </w:p>
+    <w:p>
+      <w:r>
+        <w:br w:type="page"/>
+      </w:r>
+    </w:p>
+    <w:p>
+      <w:r>
+        <w:lastRenderedPageBreak/>
+        <w:t>Is gear and month substitute matrices species specific?</w:t>
       </w:r>
     </w:p>
     <w:sectPr>

</xml_diff>

<commit_message>
BET OBJ part is done; the comparison shows slight difference in catch estimation
</commit_message>
<xml_diff>
--- a/note/questions.docx
+++ b/note/questions.docx
@@ -191,6 +191,1905 @@
       <w:r>
         <w:lastRenderedPageBreak/>
         <w:t>Is gear and month substitute matrices species specific?</w:t>
+      </w:r>
+    </w:p>
+    <w:p>
+      <w:r>
+        <w:br w:type="page"/>
+      </w:r>
+    </w:p>
+    <w:p>
+      <w:proofErr w:type="spellStart"/>
+      <w:r>
+        <w:lastRenderedPageBreak/>
+        <w:t>substitute.f</w:t>
+      </w:r>
+      <w:proofErr w:type="spellEnd"/>
+      <w:r>
+        <w:t xml:space="preserve"> = function(strat.defns,unloads.bystrat.miss,lfgrpd.all.frm,lfgrpd.stratflg,lfmm.all.frm,gear.sub,area.sub,month.sub,min.subsize,growth.increments.array)</w:t>
+      </w:r>
+    </w:p>
+    <w:p>
+      <w:r>
+        <w:t>{</w:t>
+      </w:r>
+    </w:p>
+    <w:p>
+      <w:r>
+        <w:t xml:space="preserve">  # </w:t>
+      </w:r>
+      <w:proofErr w:type="gramStart"/>
+      <w:r>
+        <w:t>this</w:t>
+      </w:r>
+      <w:proofErr w:type="gramEnd"/>
+      <w:r>
+        <w:t xml:space="preserve"> function computes catch species and size composition for strata with unloads (</w:t>
+      </w:r>
+      <w:proofErr w:type="spellStart"/>
+      <w:r>
+        <w:t>ie</w:t>
+      </w:r>
+      <w:proofErr w:type="spellEnd"/>
+      <w:r>
+        <w:t xml:space="preserve">, </w:t>
+      </w:r>
+      <w:proofErr w:type="spellStart"/>
+      <w:r>
+        <w:t>cae+idm</w:t>
+      </w:r>
+      <w:proofErr w:type="spellEnd"/>
+      <w:r>
+        <w:t>) but no sample data</w:t>
+      </w:r>
+    </w:p>
+    <w:p>
+      <w:r>
+        <w:t xml:space="preserve">  # edited version of </w:t>
+      </w:r>
+      <w:proofErr w:type="spellStart"/>
+      <w:proofErr w:type="gramStart"/>
+      <w:r>
+        <w:t>stratum.estimates</w:t>
+      </w:r>
+      <w:proofErr w:type="gramEnd"/>
+      <w:r>
+        <w:t>.f</w:t>
+      </w:r>
+      <w:proofErr w:type="spellEnd"/>
+      <w:r>
+        <w:t xml:space="preserve"> (see that function for documentation details of equations)</w:t>
+      </w:r>
+    </w:p>
+    <w:p>
+      <w:r>
+        <w:t xml:space="preserve">  #</w:t>
+      </w:r>
+    </w:p>
+    <w:p>
+      <w:r>
+        <w:t xml:space="preserve">  # </w:t>
+      </w:r>
+      <w:proofErr w:type="spellStart"/>
+      <w:proofErr w:type="gramStart"/>
+      <w:r>
+        <w:t>lfgrpd.stratflg</w:t>
+      </w:r>
+      <w:proofErr w:type="spellEnd"/>
+      <w:proofErr w:type="gramEnd"/>
+      <w:r>
+        <w:t xml:space="preserve"> is output of </w:t>
+      </w:r>
+      <w:proofErr w:type="spellStart"/>
+      <w:r>
+        <w:t>create.strat.flg.f</w:t>
+      </w:r>
+      <w:proofErr w:type="spellEnd"/>
+      <w:r>
+        <w:t xml:space="preserve"> applied to </w:t>
+      </w:r>
+      <w:proofErr w:type="spellStart"/>
+      <w:r>
+        <w:t>lfgrpd.all.frm</w:t>
+      </w:r>
+      <w:proofErr w:type="spellEnd"/>
+    </w:p>
+    <w:p>
+      <w:r>
+        <w:t xml:space="preserve">  #</w:t>
+      </w:r>
+    </w:p>
+    <w:p>
+      <w:r>
+        <w:t xml:space="preserve">  # </w:t>
+      </w:r>
+      <w:proofErr w:type="spellStart"/>
+      <w:proofErr w:type="gramStart"/>
+      <w:r>
+        <w:t>strat.defns</w:t>
+      </w:r>
+      <w:proofErr w:type="spellEnd"/>
+      <w:proofErr w:type="gramEnd"/>
+      <w:r>
+        <w:t xml:space="preserve"> and </w:t>
+      </w:r>
+      <w:proofErr w:type="spellStart"/>
+      <w:r>
+        <w:t>unloads.bystrat.miss</w:t>
+      </w:r>
+      <w:proofErr w:type="spellEnd"/>
+      <w:r>
+        <w:t xml:space="preserve"> are the parts output by </w:t>
+      </w:r>
+      <w:proofErr w:type="spellStart"/>
+      <w:r>
+        <w:t>get.strat.unloads.f</w:t>
+      </w:r>
+      <w:proofErr w:type="spellEnd"/>
+      <w:r>
+        <w:t xml:space="preserve"> </w:t>
+      </w:r>
+    </w:p>
+    <w:p>
+      <w:r>
+        <w:t xml:space="preserve">  #     but </w:t>
+      </w:r>
+      <w:proofErr w:type="spellStart"/>
+      <w:r>
+        <w:t>subsetted</w:t>
+      </w:r>
+      <w:proofErr w:type="spellEnd"/>
+      <w:r>
+        <w:t xml:space="preserve"> for missing data strata using output of </w:t>
+      </w:r>
+      <w:proofErr w:type="spellStart"/>
+      <w:proofErr w:type="gramStart"/>
+      <w:r>
+        <w:t>stratum.estimates</w:t>
+      </w:r>
+      <w:proofErr w:type="gramEnd"/>
+      <w:r>
+        <w:t>.f</w:t>
+      </w:r>
+      <w:proofErr w:type="spellEnd"/>
+    </w:p>
+    <w:p>
+      <w:r>
+        <w:t xml:space="preserve">  # </w:t>
+      </w:r>
+      <w:proofErr w:type="spellStart"/>
+      <w:r>
+        <w:t>lfgprd.all.frm</w:t>
+      </w:r>
+      <w:proofErr w:type="spellEnd"/>
+      <w:r>
+        <w:t xml:space="preserve"> is output from </w:t>
+      </w:r>
+      <w:proofErr w:type="spellStart"/>
+      <w:proofErr w:type="gramStart"/>
+      <w:r>
+        <w:t>read.lengthfreq</w:t>
+      </w:r>
+      <w:proofErr w:type="gramEnd"/>
+      <w:r>
+        <w:t>.f</w:t>
+      </w:r>
+      <w:proofErr w:type="spellEnd"/>
+      <w:r>
+        <w:t xml:space="preserve">; </w:t>
+      </w:r>
+      <w:proofErr w:type="spellStart"/>
+      <w:r>
+        <w:t>subsetted</w:t>
+      </w:r>
+      <w:proofErr w:type="spellEnd"/>
+      <w:r>
+        <w:t xml:space="preserve"> for specific year</w:t>
+      </w:r>
+    </w:p>
+    <w:p>
+      <w:r>
+        <w:t xml:space="preserve">  # </w:t>
+      </w:r>
+      <w:proofErr w:type="spellStart"/>
+      <w:proofErr w:type="gramStart"/>
+      <w:r>
+        <w:t>min.subsize</w:t>
+      </w:r>
+      <w:proofErr w:type="spellEnd"/>
+      <w:proofErr w:type="gramEnd"/>
+      <w:r>
+        <w:t xml:space="preserve"> is the minimum number of samples per stratum required to make an estimate</w:t>
+      </w:r>
+    </w:p>
+    <w:p>
+      <w:r>
+        <w:t xml:space="preserve">  #</w:t>
+      </w:r>
+    </w:p>
+    <w:p>
+      <w:r>
+        <w:t xml:space="preserve">  # this function uses the following functions: </w:t>
+      </w:r>
+      <w:proofErr w:type="spellStart"/>
+      <w:proofErr w:type="gramStart"/>
+      <w:r>
+        <w:t>get.sub.f</w:t>
+      </w:r>
+      <w:proofErr w:type="spellEnd"/>
+      <w:proofErr w:type="gramEnd"/>
+      <w:r>
+        <w:t xml:space="preserve">, </w:t>
+      </w:r>
+      <w:proofErr w:type="spellStart"/>
+      <w:r>
+        <w:t>well.miss.f</w:t>
+      </w:r>
+      <w:proofErr w:type="spellEnd"/>
+    </w:p>
+    <w:p>
+      <w:r>
+        <w:t xml:space="preserve">  #</w:t>
+      </w:r>
+    </w:p>
+    <w:p>
+      <w:r>
+        <w:t xml:space="preserve">  # </w:t>
+      </w:r>
+      <w:proofErr w:type="gramStart"/>
+      <w:r>
+        <w:t>edited</w:t>
+      </w:r>
+      <w:proofErr w:type="gramEnd"/>
+      <w:r>
+        <w:t xml:space="preserve"> December 2021 to fix bug in code that searches for a substitution (bug was that number of rows of </w:t>
+      </w:r>
+      <w:proofErr w:type="spellStart"/>
+      <w:r>
+        <w:t>lfgrpd.all.frm</w:t>
+      </w:r>
+      <w:proofErr w:type="spellEnd"/>
+      <w:r>
+        <w:t xml:space="preserve"> for a cell was used as number of samples, </w:t>
+      </w:r>
+    </w:p>
+    <w:p>
+      <w:r>
+        <w:t xml:space="preserve">  #             </w:t>
+      </w:r>
+      <w:proofErr w:type="gramStart"/>
+      <w:r>
+        <w:t>which</w:t>
+      </w:r>
+      <w:proofErr w:type="gramEnd"/>
+      <w:r>
+        <w:t xml:space="preserve"> is not correct because records in that data frame are unique </w:t>
+      </w:r>
+      <w:proofErr w:type="spellStart"/>
+      <w:r>
+        <w:t>tripno</w:t>
+      </w:r>
+      <w:proofErr w:type="spellEnd"/>
+      <w:r>
+        <w:t xml:space="preserve"> x </w:t>
+      </w:r>
+      <w:proofErr w:type="spellStart"/>
+      <w:r>
+        <w:t>wellsampleno</w:t>
+      </w:r>
+      <w:proofErr w:type="spellEnd"/>
+      <w:r>
+        <w:t xml:space="preserve"> x species (and possibly x </w:t>
+      </w:r>
+      <w:proofErr w:type="spellStart"/>
+      <w:r>
+        <w:t>sampno</w:t>
+      </w:r>
+      <w:proofErr w:type="spellEnd"/>
+      <w:r>
+        <w:t xml:space="preserve"> if sorted sample)</w:t>
+      </w:r>
+    </w:p>
+    <w:p>
+      <w:r>
+        <w:t xml:space="preserve">  #</w:t>
+      </w:r>
+    </w:p>
+    <w:p>
+      <w:r>
+        <w:t xml:space="preserve">  # </w:t>
+      </w:r>
+      <w:proofErr w:type="gramStart"/>
+      <w:r>
+        <w:t>start</w:t>
+      </w:r>
+      <w:proofErr w:type="gramEnd"/>
+      <w:r>
+        <w:t xml:space="preserve"> of code added Jan 25 2022</w:t>
+      </w:r>
+    </w:p>
+    <w:p>
+      <w:r>
+        <w:t xml:space="preserve">  # column 1 of </w:t>
+      </w:r>
+      <w:proofErr w:type="spellStart"/>
+      <w:proofErr w:type="gramStart"/>
+      <w:r>
+        <w:t>fo.fishery</w:t>
+      </w:r>
+      <w:proofErr w:type="gramEnd"/>
+      <w:r>
+        <w:t>.submat</w:t>
+      </w:r>
+      <w:proofErr w:type="spellEnd"/>
+      <w:r>
+        <w:t xml:space="preserve"> is the fishery seeking a sub, and columns 2-5 are the possible subs</w:t>
+      </w:r>
+    </w:p>
+    <w:p>
+      <w:r>
+        <w:t xml:space="preserve">  </w:t>
+      </w:r>
+      <w:r>
+        <w:rPr>
+          <w:highlight w:val="yellow"/>
+        </w:rPr>
+        <w:t>fo.fishery.submat&lt;-matrix(c("FO.A1","FO.A3","FO.A2","FO.A4","FO.A5","FO.A2","FO.A4","FO.A5","FO.A1","FO.A3","FO.A3","FO.A1","FO.A4","FO.A5","FO.A2","FO.A4","FO.A5","FO.A2","FO.A3","FO.A1","FO.A5","FO.A4","FO.A2","FO.A3","FO.A1"),ncol=5,byrow=T)</w:t>
+      </w:r>
+    </w:p>
+    <w:p>
+      <w:r>
+        <w:t xml:space="preserve">  # </w:t>
+      </w:r>
+      <w:proofErr w:type="gramStart"/>
+      <w:r>
+        <w:t>end</w:t>
+      </w:r>
+      <w:proofErr w:type="gramEnd"/>
+      <w:r>
+        <w:t xml:space="preserve"> of code added Jan 25 2022</w:t>
+      </w:r>
+    </w:p>
+    <w:p>
+      <w:r>
+        <w:t xml:space="preserve">  #</w:t>
+      </w:r>
+    </w:p>
+    <w:p>
+      <w:r>
+        <w:t xml:space="preserve">  # </w:t>
+      </w:r>
+      <w:proofErr w:type="gramStart"/>
+      <w:r>
+        <w:t>get</w:t>
+      </w:r>
+      <w:proofErr w:type="gramEnd"/>
+      <w:r>
+        <w:t xml:space="preserve"> number of strata </w:t>
+      </w:r>
+    </w:p>
+    <w:p>
+      <w:r>
+        <w:t xml:space="preserve">  </w:t>
+      </w:r>
+      <w:proofErr w:type="spellStart"/>
+      <w:r>
+        <w:t>nstrats</w:t>
+      </w:r>
+      <w:proofErr w:type="spellEnd"/>
+      <w:r>
+        <w:t>&lt;-length(</w:t>
+      </w:r>
+      <w:proofErr w:type="spellStart"/>
+      <w:proofErr w:type="gramStart"/>
+      <w:r>
+        <w:t>unloads.bystrat</w:t>
+      </w:r>
+      <w:proofErr w:type="gramEnd"/>
+      <w:r>
+        <w:t>.miss</w:t>
+      </w:r>
+      <w:proofErr w:type="spellEnd"/>
+      <w:r>
+        <w:t>)</w:t>
+      </w:r>
+    </w:p>
+    <w:p>
+      <w:r>
+        <w:t xml:space="preserve">  #</w:t>
+      </w:r>
+    </w:p>
+    <w:p>
+      <w:r>
+        <w:lastRenderedPageBreak/>
+        <w:t xml:space="preserve">  # </w:t>
+      </w:r>
+      <w:proofErr w:type="gramStart"/>
+      <w:r>
+        <w:t>initialize</w:t>
+      </w:r>
+      <w:proofErr w:type="gramEnd"/>
+      <w:r>
+        <w:t xml:space="preserve"> output storage for stratum weight by species (</w:t>
+      </w:r>
+      <w:proofErr w:type="spellStart"/>
+      <w:r>
+        <w:t>What.i</w:t>
+      </w:r>
+      <w:proofErr w:type="spellEnd"/>
+      <w:r>
+        <w:t>) and number of fish by 1cm bin by species (</w:t>
+      </w:r>
+      <w:proofErr w:type="spellStart"/>
+      <w:r>
+        <w:t>Nhat.ik</w:t>
+      </w:r>
+      <w:proofErr w:type="spellEnd"/>
+      <w:r>
+        <w:t>)</w:t>
+      </w:r>
+    </w:p>
+    <w:p>
+      <w:r>
+        <w:t xml:space="preserve">  #    </w:t>
+      </w:r>
+      <w:proofErr w:type="gramStart"/>
+      <w:r>
+        <w:t>and</w:t>
+      </w:r>
+      <w:proofErr w:type="gramEnd"/>
+      <w:r>
+        <w:t xml:space="preserve"> substitution details</w:t>
+      </w:r>
+    </w:p>
+    <w:p>
+      <w:r>
+        <w:t xml:space="preserve">  </w:t>
+      </w:r>
+      <w:proofErr w:type="spellStart"/>
+      <w:r>
+        <w:t>What.i</w:t>
+      </w:r>
+      <w:proofErr w:type="spellEnd"/>
+      <w:r>
+        <w:t>&lt;-matrix(</w:t>
+      </w:r>
+      <w:proofErr w:type="gramStart"/>
+      <w:r>
+        <w:t>0,nrow</w:t>
+      </w:r>
+      <w:proofErr w:type="gramEnd"/>
+      <w:r>
+        <w:t>=</w:t>
+      </w:r>
+      <w:proofErr w:type="spellStart"/>
+      <w:r>
+        <w:t>nstrats,ncol</w:t>
+      </w:r>
+      <w:proofErr w:type="spellEnd"/>
+      <w:r>
+        <w:t>=3)</w:t>
+      </w:r>
+    </w:p>
+    <w:p>
+      <w:r>
+        <w:t xml:space="preserve">  </w:t>
+      </w:r>
+      <w:proofErr w:type="spellStart"/>
+      <w:r>
+        <w:t>Nhat.ik</w:t>
+      </w:r>
+      <w:proofErr w:type="spellEnd"/>
+      <w:r>
+        <w:t>&lt;-array(</w:t>
+      </w:r>
+      <w:proofErr w:type="gramStart"/>
+      <w:r>
+        <w:t>0,dim</w:t>
+      </w:r>
+      <w:proofErr w:type="gramEnd"/>
+      <w:r>
+        <w:t>=c(nstrats,201,3))</w:t>
+      </w:r>
+    </w:p>
+    <w:p>
+      <w:r>
+        <w:t xml:space="preserve">  </w:t>
+      </w:r>
+      <w:proofErr w:type="spellStart"/>
+      <w:proofErr w:type="gramStart"/>
+      <w:r>
+        <w:t>sub.details</w:t>
+      </w:r>
+      <w:proofErr w:type="spellEnd"/>
+      <w:proofErr w:type="gramEnd"/>
+      <w:r>
+        <w:t>&lt;-matrix(</w:t>
+      </w:r>
+      <w:proofErr w:type="spellStart"/>
+      <w:r>
+        <w:t>NA,ncol</w:t>
+      </w:r>
+      <w:proofErr w:type="spellEnd"/>
+      <w:r>
+        <w:t>=9,nrow=</w:t>
+      </w:r>
+      <w:proofErr w:type="spellStart"/>
+      <w:r>
+        <w:t>nstrats</w:t>
+      </w:r>
+      <w:proofErr w:type="spellEnd"/>
+      <w:r>
+        <w:t>)</w:t>
+      </w:r>
+    </w:p>
+    <w:p>
+      <w:r>
+        <w:t xml:space="preserve">  #</w:t>
+      </w:r>
+    </w:p>
+    <w:p>
+      <w:r>
+        <w:t xml:space="preserve">  # get sample ids for the data frame </w:t>
+      </w:r>
+      <w:proofErr w:type="spellStart"/>
+      <w:r>
+        <w:t>lfgrpd.all.frm</w:t>
+      </w:r>
+      <w:proofErr w:type="spellEnd"/>
+      <w:r>
+        <w:t xml:space="preserve"> (id is trip </w:t>
+      </w:r>
+      <w:proofErr w:type="spellStart"/>
+      <w:proofErr w:type="gramStart"/>
+      <w:r>
+        <w:t>number:well</w:t>
+      </w:r>
+      <w:proofErr w:type="spellEnd"/>
+      <w:proofErr w:type="gramEnd"/>
+      <w:r>
+        <w:t xml:space="preserve"> sample number)</w:t>
+      </w:r>
+    </w:p>
+    <w:p>
+      <w:r>
+        <w:t xml:space="preserve">  </w:t>
+      </w:r>
+      <w:proofErr w:type="gramStart"/>
+      <w:r>
+        <w:t>lfgrpd.all.sampid</w:t>
+      </w:r>
+      <w:proofErr w:type="gramEnd"/>
+      <w:r>
+        <w:t>&lt;-paste(lfgrpd.all.frm$tripno,lfgrpd.all.frm$wellsampno,pasate=":")</w:t>
+      </w:r>
+    </w:p>
+    <w:p>
+      <w:r>
+        <w:t xml:space="preserve">  #</w:t>
+      </w:r>
+    </w:p>
+    <w:p>
+      <w:r>
+        <w:t xml:space="preserve">  # </w:t>
+      </w:r>
+      <w:proofErr w:type="gramStart"/>
+      <w:r>
+        <w:t>loop</w:t>
+      </w:r>
+      <w:proofErr w:type="gramEnd"/>
+      <w:r>
+        <w:t xml:space="preserve"> over strata, computing </w:t>
+      </w:r>
+      <w:proofErr w:type="spellStart"/>
+      <w:r>
+        <w:t>What.i</w:t>
+      </w:r>
+      <w:proofErr w:type="spellEnd"/>
+      <w:r>
+        <w:t xml:space="preserve">, </w:t>
+      </w:r>
+      <w:proofErr w:type="spellStart"/>
+      <w:r>
+        <w:t>Nhat.ik</w:t>
+      </w:r>
+      <w:proofErr w:type="spellEnd"/>
+    </w:p>
+    <w:p>
+      <w:r>
+        <w:t xml:space="preserve">  </w:t>
+      </w:r>
+      <w:proofErr w:type="gramStart"/>
+      <w:r>
+        <w:t>for(</w:t>
+      </w:r>
+      <w:proofErr w:type="spellStart"/>
+      <w:proofErr w:type="gramEnd"/>
+      <w:r>
+        <w:t>nstr</w:t>
+      </w:r>
+      <w:proofErr w:type="spellEnd"/>
+      <w:r>
+        <w:t xml:space="preserve"> in 1:nstrats){</w:t>
+      </w:r>
+    </w:p>
+    <w:p>
+      <w:r>
+        <w:t xml:space="preserve">    #</w:t>
+      </w:r>
+    </w:p>
+    <w:p>
+      <w:r>
+        <w:t xml:space="preserve">    # </w:t>
+      </w:r>
+      <w:proofErr w:type="gramStart"/>
+      <w:r>
+        <w:t>find</w:t>
+      </w:r>
+      <w:proofErr w:type="gramEnd"/>
+      <w:r>
+        <w:t xml:space="preserve"> a substitute stratum</w:t>
+      </w:r>
+    </w:p>
+    <w:p>
+      <w:r>
+        <w:t xml:space="preserve">    substr.info&lt;</w:t>
+      </w:r>
+      <w:proofErr w:type="gramStart"/>
+      <w:r>
+        <w:t>-get.sub.f</w:t>
+      </w:r>
+      <w:proofErr w:type="gramEnd"/>
+      <w:r>
+        <w:t>(strat.defns$area[nstr],strat.defns$month[nstr],strat.defns$gear[nstr],strat.defns$fishery[nstr],lfgrpd.stratflg,gear.sub,area.sub,month.sub,min.subsize,lfgrpd.all.sampid)</w:t>
+      </w:r>
+    </w:p>
+    <w:p>
+      <w:r>
+        <w:t xml:space="preserve">    </w:t>
+      </w:r>
+      <w:proofErr w:type="gramStart"/>
+      <w:r>
+        <w:t>sub.details</w:t>
+      </w:r>
+      <w:proofErr w:type="gramEnd"/>
+      <w:r>
+        <w:t>[nstr,]&lt;-unlist(c(strat.defns$area[nstr],strat.defns$month[nstr],strat.defns$gear[nstr],strat.defns$fishery[nstr],substr.info),use.names=F)</w:t>
+      </w:r>
+    </w:p>
+    <w:p>
+      <w:r>
+        <w:t xml:space="preserve">    #</w:t>
+      </w:r>
+    </w:p>
+    <w:p>
+      <w:r>
+        <w:t xml:space="preserve">    # </w:t>
+      </w:r>
+      <w:proofErr w:type="gramStart"/>
+      <w:r>
+        <w:t>subset</w:t>
+      </w:r>
+      <w:proofErr w:type="gramEnd"/>
+      <w:r>
+        <w:t xml:space="preserve"> LF grouped data for the substitute stratum</w:t>
+      </w:r>
+    </w:p>
+    <w:p>
+      <w:r>
+        <w:t xml:space="preserve">    if(is.na(</w:t>
+      </w:r>
+      <w:proofErr w:type="spellStart"/>
+      <w:r>
+        <w:t>substr.info$</w:t>
+      </w:r>
+      <w:proofErr w:type="gramStart"/>
+      <w:r>
+        <w:t>fishery.areagear</w:t>
+      </w:r>
+      <w:proofErr w:type="spellEnd"/>
+      <w:proofErr w:type="gramEnd"/>
+      <w:r>
+        <w:t>)){</w:t>
+      </w:r>
+    </w:p>
+    <w:p>
+      <w:r>
+        <w:t xml:space="preserve">      # </w:t>
+      </w:r>
+      <w:proofErr w:type="gramStart"/>
+      <w:r>
+        <w:t>substitute</w:t>
+      </w:r>
+      <w:proofErr w:type="gramEnd"/>
+      <w:r>
+        <w:t xml:space="preserve"> stratum is a specific area, month, gear</w:t>
+      </w:r>
+    </w:p>
+    <w:p>
+      <w:r>
+        <w:t xml:space="preserve">      lfgrpd.sub.frm&lt;</w:t>
+      </w:r>
+      <w:proofErr w:type="gramStart"/>
+      <w:r>
+        <w:t>-lfgrpd.all.frm[</w:t>
+      </w:r>
+      <w:proofErr w:type="gramEnd"/>
+      <w:r>
+        <w:t xml:space="preserve">lfgrpd.stratflg$area==substr.info$area &amp; </w:t>
+      </w:r>
+      <w:proofErr w:type="spellStart"/>
+      <w:r>
+        <w:t>lfgrpd.stratflg$month</w:t>
+      </w:r>
+      <w:proofErr w:type="spellEnd"/>
+      <w:r>
+        <w:t>==</w:t>
+      </w:r>
+      <w:proofErr w:type="spellStart"/>
+      <w:r>
+        <w:t>substr.info$month</w:t>
+      </w:r>
+      <w:proofErr w:type="spellEnd"/>
+      <w:r>
+        <w:t xml:space="preserve"> &amp; </w:t>
+      </w:r>
+      <w:proofErr w:type="spellStart"/>
+      <w:r>
+        <w:t>lfgrpd.stratflg$gear</w:t>
+      </w:r>
+      <w:proofErr w:type="spellEnd"/>
+      <w:r>
+        <w:t>==</w:t>
+      </w:r>
+      <w:proofErr w:type="spellStart"/>
+      <w:r>
+        <w:t>substr.info$gear</w:t>
+      </w:r>
+      <w:proofErr w:type="spellEnd"/>
+      <w:r>
+        <w:t>,]</w:t>
+      </w:r>
+    </w:p>
+    <w:p>
+      <w:r>
+        <w:t xml:space="preserve">    } else {</w:t>
+      </w:r>
+    </w:p>
+    <w:p>
+      <w:r>
+        <w:t xml:space="preserve">      # </w:t>
+      </w:r>
+      <w:proofErr w:type="gramStart"/>
+      <w:r>
+        <w:t>substitute</w:t>
+      </w:r>
+      <w:proofErr w:type="gramEnd"/>
+      <w:r>
+        <w:t xml:space="preserve"> stratum is the fishery area-gear</w:t>
+      </w:r>
+    </w:p>
+    <w:p>
+      <w:r>
+        <w:t xml:space="preserve">      lfgrpd.sub.frm&lt;-lfgrpd.all.frm[lfgrpd.stratflg$fishery.areagear==substr.info$</w:t>
+      </w:r>
+      <w:proofErr w:type="gramStart"/>
+      <w:r>
+        <w:t>fishery.areagear</w:t>
+      </w:r>
+      <w:proofErr w:type="gramEnd"/>
+      <w:r>
+        <w:t>,]</w:t>
+      </w:r>
+    </w:p>
+    <w:p>
+      <w:r>
+        <w:t xml:space="preserve">      #</w:t>
+      </w:r>
+    </w:p>
+    <w:p>
+      <w:r>
+        <w:t xml:space="preserve">      # </w:t>
+      </w:r>
+      <w:proofErr w:type="gramStart"/>
+      <w:r>
+        <w:t>start</w:t>
+      </w:r>
+      <w:proofErr w:type="gramEnd"/>
+      <w:r>
+        <w:t xml:space="preserve"> of code below added Jan 25 2022</w:t>
+      </w:r>
+    </w:p>
+    <w:p>
+      <w:r>
+        <w:t xml:space="preserve">      if(</w:t>
+      </w:r>
+      <w:proofErr w:type="spellStart"/>
+      <w:r>
+        <w:t>nrow</w:t>
+      </w:r>
+      <w:proofErr w:type="spellEnd"/>
+      <w:r>
+        <w:t>(</w:t>
+      </w:r>
+      <w:proofErr w:type="spellStart"/>
+      <w:proofErr w:type="gramStart"/>
+      <w:r>
+        <w:t>lfgrpd.sub.frm</w:t>
+      </w:r>
+      <w:proofErr w:type="spellEnd"/>
+      <w:r>
+        <w:t>)=</w:t>
+      </w:r>
+      <w:proofErr w:type="gramEnd"/>
+      <w:r>
+        <w:t>=0){</w:t>
+      </w:r>
+    </w:p>
+    <w:p>
+      <w:r>
+        <w:lastRenderedPageBreak/>
+        <w:t xml:space="preserve">        # </w:t>
+      </w:r>
+      <w:proofErr w:type="gramStart"/>
+      <w:r>
+        <w:t>no</w:t>
+      </w:r>
+      <w:proofErr w:type="gramEnd"/>
+      <w:r>
+        <w:t xml:space="preserve"> data for this fishery for the year so we are desperate to find a substitution option</w:t>
+      </w:r>
+    </w:p>
+    <w:p>
+      <w:r>
+        <w:t xml:space="preserve">        </w:t>
+      </w:r>
+      <w:proofErr w:type="spellStart"/>
+      <w:proofErr w:type="gramStart"/>
+      <w:r>
+        <w:t>fo.type</w:t>
+      </w:r>
+      <w:proofErr w:type="spellEnd"/>
+      <w:proofErr w:type="gramEnd"/>
+      <w:r>
+        <w:t>&lt;-</w:t>
+      </w:r>
+      <w:proofErr w:type="spellStart"/>
+      <w:r>
+        <w:t>substr</w:t>
+      </w:r>
+      <w:proofErr w:type="spellEnd"/>
+      <w:r>
+        <w:t>(substr.info$fishery.areagear,1,2)</w:t>
+      </w:r>
+    </w:p>
+    <w:p>
+      <w:r>
+        <w:t xml:space="preserve">        if(</w:t>
+      </w:r>
+      <w:proofErr w:type="spellStart"/>
+      <w:proofErr w:type="gramStart"/>
+      <w:r>
+        <w:t>fo.type</w:t>
+      </w:r>
+      <w:proofErr w:type="spellEnd"/>
+      <w:proofErr w:type="gramEnd"/>
+      <w:r>
+        <w:t>=="FO"){</w:t>
+      </w:r>
+    </w:p>
+    <w:p>
+      <w:r>
+        <w:t xml:space="preserve">          </w:t>
+      </w:r>
+      <w:proofErr w:type="spellStart"/>
+      <w:proofErr w:type="gramStart"/>
+      <w:r>
+        <w:t>fish.found</w:t>
+      </w:r>
+      <w:proofErr w:type="spellEnd"/>
+      <w:proofErr w:type="gramEnd"/>
+      <w:r>
+        <w:t>&lt;-F</w:t>
+      </w:r>
+    </w:p>
+    <w:p>
+      <w:r>
+        <w:t xml:space="preserve">          </w:t>
+      </w:r>
+      <w:proofErr w:type="spellStart"/>
+      <w:r>
+        <w:t>ifish.sub</w:t>
+      </w:r>
+      <w:proofErr w:type="spellEnd"/>
+      <w:r>
+        <w:t>&lt;-2</w:t>
+      </w:r>
+    </w:p>
+    <w:p>
+      <w:r>
+        <w:t xml:space="preserve">          </w:t>
+      </w:r>
+      <w:proofErr w:type="gramStart"/>
+      <w:r>
+        <w:t>while(</w:t>
+      </w:r>
+      <w:proofErr w:type="gramEnd"/>
+      <w:r>
+        <w:t>!</w:t>
+      </w:r>
+      <w:proofErr w:type="spellStart"/>
+      <w:r>
+        <w:t>fish.found</w:t>
+      </w:r>
+      <w:proofErr w:type="spellEnd"/>
+      <w:r>
+        <w:t xml:space="preserve"> &amp; </w:t>
+      </w:r>
+      <w:proofErr w:type="spellStart"/>
+      <w:r>
+        <w:t>ifish.sub</w:t>
+      </w:r>
+      <w:proofErr w:type="spellEnd"/>
+      <w:r>
+        <w:t>&lt;=5){</w:t>
+      </w:r>
+    </w:p>
+    <w:p>
+      <w:r>
+        <w:t xml:space="preserve">            lfgrpd.sub.frm&lt;-lfgrpd.all.frm[</w:t>
+      </w:r>
+      <w:proofErr w:type="gramStart"/>
+      <w:r>
+        <w:t>lfgrpd.stratflg</w:t>
+      </w:r>
+      <w:proofErr w:type="gramEnd"/>
+      <w:r>
+        <w:t>$fishery.areagear==fo.fishery.submat[fo.fishery.submat[,1]==substr.info$fishery.areagear,ifish.sub],]</w:t>
+      </w:r>
+    </w:p>
+    <w:p>
+      <w:r>
+        <w:t xml:space="preserve">            if(</w:t>
+      </w:r>
+      <w:proofErr w:type="spellStart"/>
+      <w:r>
+        <w:t>nrow</w:t>
+      </w:r>
+      <w:proofErr w:type="spellEnd"/>
+      <w:r>
+        <w:t>(</w:t>
+      </w:r>
+      <w:proofErr w:type="spellStart"/>
+      <w:r>
+        <w:t>lfgrpd.sub.frm</w:t>
+      </w:r>
+      <w:proofErr w:type="spellEnd"/>
+      <w:r>
+        <w:t>)&gt;=</w:t>
+      </w:r>
+      <w:proofErr w:type="gramStart"/>
+      <w:r>
+        <w:t>1){</w:t>
+      </w:r>
+      <w:proofErr w:type="gramEnd"/>
+    </w:p>
+    <w:p>
+      <w:r>
+        <w:t xml:space="preserve">              # </w:t>
+      </w:r>
+      <w:proofErr w:type="gramStart"/>
+      <w:r>
+        <w:t>this</w:t>
+      </w:r>
+      <w:proofErr w:type="gramEnd"/>
+      <w:r>
+        <w:t xml:space="preserve"> only means there is at least one well sample; need to fix in future when modify all code to use samples from original (if there) plus samples in substitute stratum</w:t>
+      </w:r>
+    </w:p>
+    <w:p>
+      <w:r>
+        <w:t xml:space="preserve">              </w:t>
+      </w:r>
+      <w:proofErr w:type="spellStart"/>
+      <w:proofErr w:type="gramStart"/>
+      <w:r>
+        <w:t>fish.found</w:t>
+      </w:r>
+      <w:proofErr w:type="spellEnd"/>
+      <w:proofErr w:type="gramEnd"/>
+      <w:r>
+        <w:t>&lt;-T</w:t>
+      </w:r>
+    </w:p>
+    <w:p>
+      <w:r>
+        <w:t xml:space="preserve">            } else {</w:t>
+      </w:r>
+    </w:p>
+    <w:p>
+      <w:r>
+        <w:t xml:space="preserve">              </w:t>
+      </w:r>
+      <w:proofErr w:type="spellStart"/>
+      <w:r>
+        <w:t>ifish.sub</w:t>
+      </w:r>
+      <w:proofErr w:type="spellEnd"/>
+      <w:r>
+        <w:t>&lt;-ifish.sub+1</w:t>
+      </w:r>
+    </w:p>
+    <w:p>
+      <w:r>
+        <w:t xml:space="preserve">            }</w:t>
+      </w:r>
+    </w:p>
+    <w:p>
+      <w:r>
+        <w:t xml:space="preserve">          } # end of while loop</w:t>
+      </w:r>
+    </w:p>
+    <w:p>
+      <w:r>
+        <w:t xml:space="preserve">          #</w:t>
+      </w:r>
+    </w:p>
+    <w:p>
+      <w:r>
+        <w:t xml:space="preserve">          # </w:t>
+      </w:r>
+      <w:proofErr w:type="gramStart"/>
+      <w:r>
+        <w:t>if</w:t>
+      </w:r>
+      <w:proofErr w:type="gramEnd"/>
+      <w:r>
+        <w:t xml:space="preserve"> </w:t>
+      </w:r>
+      <w:proofErr w:type="spellStart"/>
+      <w:r>
+        <w:t>ifish.sub</w:t>
+      </w:r>
+      <w:proofErr w:type="spellEnd"/>
+      <w:r>
+        <w:t xml:space="preserve"> is 6 no data found</w:t>
+      </w:r>
+    </w:p>
+    <w:p>
+      <w:r>
+        <w:t xml:space="preserve">          if(</w:t>
+      </w:r>
+      <w:proofErr w:type="spellStart"/>
+      <w:r>
+        <w:t>ifish.sub</w:t>
+      </w:r>
+      <w:proofErr w:type="spellEnd"/>
+      <w:r>
+        <w:t>==</w:t>
+      </w:r>
+      <w:proofErr w:type="gramStart"/>
+      <w:r>
+        <w:t>6){</w:t>
+      </w:r>
+      <w:proofErr w:type="gramEnd"/>
+    </w:p>
+    <w:p>
+      <w:r>
+        <w:t xml:space="preserve">            </w:t>
+      </w:r>
+      <w:proofErr w:type="gramStart"/>
+      <w:r>
+        <w:t>print(</w:t>
+      </w:r>
+      <w:proofErr w:type="gramEnd"/>
+      <w:r>
+        <w:t>"********* No data found FO fishery-level substitution")</w:t>
+      </w:r>
+    </w:p>
+    <w:p>
+      <w:r>
+        <w:t xml:space="preserve">          }</w:t>
+      </w:r>
+    </w:p>
+    <w:p>
+      <w:r>
+        <w:t xml:space="preserve">          #</w:t>
+      </w:r>
+    </w:p>
+    <w:p>
+      <w:r>
+        <w:t xml:space="preserve">        } # end of if for FO</w:t>
+      </w:r>
+    </w:p>
+    <w:p>
+      <w:r>
+        <w:t xml:space="preserve">        #</w:t>
+      </w:r>
+    </w:p>
+    <w:p>
+      <w:r>
+        <w:t xml:space="preserve">        if(</w:t>
+      </w:r>
+      <w:proofErr w:type="spellStart"/>
+      <w:proofErr w:type="gramStart"/>
+      <w:r>
+        <w:t>fo.type</w:t>
+      </w:r>
+      <w:proofErr w:type="spellEnd"/>
+      <w:proofErr w:type="gramEnd"/>
+      <w:r>
+        <w:t>=="UN"){</w:t>
+      </w:r>
+    </w:p>
+    <w:p>
+      <w:r>
+        <w:t xml:space="preserve">          # NOTE that UN substitution as coded here is </w:t>
+      </w:r>
+      <w:proofErr w:type="gramStart"/>
+      <w:r>
+        <w:t>garbage;</w:t>
+      </w:r>
+      <w:proofErr w:type="gramEnd"/>
+      <w:r>
+        <w:t xml:space="preserve"> using whole EPO </w:t>
+      </w:r>
+    </w:p>
+    <w:p>
+      <w:r>
+        <w:t xml:space="preserve">          lfgrpd.sub.frm&lt;-lfgrpd.all.frm[substr(</w:t>
+      </w:r>
+      <w:proofErr w:type="gramStart"/>
+      <w:r>
+        <w:t>lfgrpd.stratflg</w:t>
+      </w:r>
+      <w:proofErr w:type="gramEnd"/>
+      <w:r>
+        <w:t>$fishery.areagear,1,2)==fo.type,]</w:t>
+      </w:r>
+    </w:p>
+    <w:p>
+      <w:r>
+        <w:t xml:space="preserve">        }</w:t>
+      </w:r>
+    </w:p>
+    <w:p>
+      <w:r>
+        <w:t xml:space="preserve">        #</w:t>
+      </w:r>
+    </w:p>
+    <w:p>
+      <w:r>
+        <w:t xml:space="preserve">        if(</w:t>
+      </w:r>
+      <w:proofErr w:type="spellStart"/>
+      <w:proofErr w:type="gramStart"/>
+      <w:r>
+        <w:t>fo.type</w:t>
+      </w:r>
+      <w:proofErr w:type="spellEnd"/>
+      <w:proofErr w:type="gramEnd"/>
+      <w:r>
+        <w:t>=="DP"){</w:t>
+      </w:r>
+    </w:p>
+    <w:p>
+      <w:r>
+        <w:lastRenderedPageBreak/>
+        <w:t xml:space="preserve">          # NOTE that DP substitution as coded here is </w:t>
+      </w:r>
+      <w:proofErr w:type="gramStart"/>
+      <w:r>
+        <w:t>garbage;</w:t>
+      </w:r>
+      <w:proofErr w:type="gramEnd"/>
+      <w:r>
+        <w:t xml:space="preserve"> using whole EPO </w:t>
+      </w:r>
+    </w:p>
+    <w:p>
+      <w:r>
+        <w:t xml:space="preserve">          lfgrpd.sub.frm&lt;-lfgrpd.all.frm[substr(</w:t>
+      </w:r>
+      <w:proofErr w:type="gramStart"/>
+      <w:r>
+        <w:t>lfgrpd.stratflg</w:t>
+      </w:r>
+      <w:proofErr w:type="gramEnd"/>
+      <w:r>
+        <w:t>$fishery.areagear,1,2)==fo.type,]</w:t>
+      </w:r>
+    </w:p>
+    <w:p>
+      <w:r>
+        <w:t xml:space="preserve">        }</w:t>
+      </w:r>
+    </w:p>
+    <w:p>
+      <w:r>
+        <w:t xml:space="preserve">        # </w:t>
+      </w:r>
+      <w:proofErr w:type="gramStart"/>
+      <w:r>
+        <w:t>end</w:t>
+      </w:r>
+      <w:proofErr w:type="gramEnd"/>
+      <w:r>
+        <w:t xml:space="preserve"> of code added Jan 25 2022</w:t>
+      </w:r>
+    </w:p>
+    <w:p>
+      <w:r>
+        <w:t xml:space="preserve">      }</w:t>
+      </w:r>
+    </w:p>
+    <w:p>
+      <w:r>
+        <w:t xml:space="preserve">      #</w:t>
+      </w:r>
+    </w:p>
+    <w:p>
+      <w:r>
+        <w:t xml:space="preserve">    }</w:t>
+      </w:r>
+    </w:p>
+    <w:p>
+      <w:r>
+        <w:t xml:space="preserve">    #</w:t>
+      </w:r>
+    </w:p>
+    <w:p>
+      <w:r>
+        <w:t xml:space="preserve">    # </w:t>
+      </w:r>
+      <w:proofErr w:type="gramStart"/>
+      <w:r>
+        <w:t>get</w:t>
+      </w:r>
+      <w:proofErr w:type="gramEnd"/>
+      <w:r>
+        <w:t xml:space="preserve"> well-level estimates for samples in this substitute stratum</w:t>
+      </w:r>
+    </w:p>
+    <w:p>
+      <w:r>
+        <w:t xml:space="preserve">    #   </w:t>
+      </w:r>
+      <w:proofErr w:type="gramStart"/>
+      <w:r>
+        <w:t>first</w:t>
+      </w:r>
+      <w:proofErr w:type="gramEnd"/>
+      <w:r>
+        <w:t xml:space="preserve"> determine the shift direction if there is a month change original versus substitute</w:t>
+      </w:r>
+    </w:p>
+    <w:p>
+      <w:r>
+        <w:t xml:space="preserve">    </w:t>
+      </w:r>
+      <w:proofErr w:type="spellStart"/>
+      <w:r>
+        <w:t>delta.col</w:t>
+      </w:r>
+      <w:proofErr w:type="spellEnd"/>
+      <w:r>
+        <w:t>&lt;-NULL</w:t>
+      </w:r>
+    </w:p>
+    <w:p>
+      <w:r>
+        <w:t xml:space="preserve">    if(</w:t>
+      </w:r>
+      <w:proofErr w:type="spellStart"/>
+      <w:r>
+        <w:t>substr.info$</w:t>
+      </w:r>
+      <w:proofErr w:type="gramStart"/>
+      <w:r>
+        <w:t>grwshrk.flg</w:t>
+      </w:r>
+      <w:proofErr w:type="spellEnd"/>
+      <w:r>
+        <w:t>){</w:t>
+      </w:r>
+      <w:proofErr w:type="gramEnd"/>
+    </w:p>
+    <w:p>
+      <w:r>
+        <w:t xml:space="preserve">      if((</w:t>
+      </w:r>
+      <w:proofErr w:type="spellStart"/>
+      <w:proofErr w:type="gramStart"/>
+      <w:r>
+        <w:t>strat.defns</w:t>
+      </w:r>
+      <w:proofErr w:type="gramEnd"/>
+      <w:r>
+        <w:t>$month</w:t>
+      </w:r>
+      <w:proofErr w:type="spellEnd"/>
+      <w:r>
+        <w:t>[</w:t>
+      </w:r>
+      <w:proofErr w:type="spellStart"/>
+      <w:r>
+        <w:t>nstr</w:t>
+      </w:r>
+      <w:proofErr w:type="spellEnd"/>
+      <w:r>
+        <w:t>]-</w:t>
+      </w:r>
+      <w:proofErr w:type="spellStart"/>
+      <w:r>
+        <w:t>substr.info$month</w:t>
+      </w:r>
+      <w:proofErr w:type="spellEnd"/>
+      <w:r>
+        <w:t>)==1){</w:t>
+      </w:r>
+    </w:p>
+    <w:p>
+      <w:r>
+        <w:t xml:space="preserve">        # </w:t>
+      </w:r>
+      <w:proofErr w:type="gramStart"/>
+      <w:r>
+        <w:t>grow</w:t>
+      </w:r>
+      <w:proofErr w:type="gramEnd"/>
+      <w:r>
+        <w:t xml:space="preserve"> fish lengths by 1 month</w:t>
+      </w:r>
+    </w:p>
+    <w:p>
+      <w:r>
+        <w:t xml:space="preserve">        </w:t>
+      </w:r>
+      <w:proofErr w:type="spellStart"/>
+      <w:r>
+        <w:t>delta.col</w:t>
+      </w:r>
+      <w:proofErr w:type="spellEnd"/>
+      <w:r>
+        <w:t>&lt;-2</w:t>
+      </w:r>
+    </w:p>
+    <w:p>
+      <w:r>
+        <w:t xml:space="preserve">      } else {</w:t>
+      </w:r>
+    </w:p>
+    <w:p>
+      <w:r>
+        <w:t xml:space="preserve">        if((</w:t>
+      </w:r>
+      <w:proofErr w:type="spellStart"/>
+      <w:proofErr w:type="gramStart"/>
+      <w:r>
+        <w:t>strat.defns</w:t>
+      </w:r>
+      <w:proofErr w:type="gramEnd"/>
+      <w:r>
+        <w:t>$month</w:t>
+      </w:r>
+      <w:proofErr w:type="spellEnd"/>
+      <w:r>
+        <w:t>[</w:t>
+      </w:r>
+      <w:proofErr w:type="spellStart"/>
+      <w:r>
+        <w:t>nstr</w:t>
+      </w:r>
+      <w:proofErr w:type="spellEnd"/>
+      <w:r>
+        <w:t>]-</w:t>
+      </w:r>
+      <w:proofErr w:type="spellStart"/>
+      <w:r>
+        <w:t>substr.info$month</w:t>
+      </w:r>
+      <w:proofErr w:type="spellEnd"/>
+      <w:r>
+        <w:t>)==(-1)){</w:t>
+      </w:r>
+    </w:p>
+    <w:p>
+      <w:r>
+        <w:t xml:space="preserve">          # </w:t>
+      </w:r>
+      <w:proofErr w:type="gramStart"/>
+      <w:r>
+        <w:t>shrink</w:t>
+      </w:r>
+      <w:proofErr w:type="gramEnd"/>
+      <w:r>
+        <w:t xml:space="preserve"> fish lengths by 1 month</w:t>
+      </w:r>
+    </w:p>
+    <w:p>
+      <w:r>
+        <w:t xml:space="preserve">          </w:t>
+      </w:r>
+      <w:proofErr w:type="spellStart"/>
+      <w:r>
+        <w:t>delta.col</w:t>
+      </w:r>
+      <w:proofErr w:type="spellEnd"/>
+      <w:r>
+        <w:t>&lt;-3</w:t>
+      </w:r>
+    </w:p>
+    <w:p>
+      <w:r>
+        <w:t xml:space="preserve">        }</w:t>
+      </w:r>
+    </w:p>
+    <w:p>
+      <w:r>
+        <w:t xml:space="preserve">      }</w:t>
+      </w:r>
+    </w:p>
+    <w:p>
+      <w:r>
+        <w:t xml:space="preserve">    }</w:t>
+      </w:r>
+    </w:p>
+    <w:p>
+      <w:r>
+        <w:t xml:space="preserve">    </w:t>
+      </w:r>
+      <w:proofErr w:type="gramStart"/>
+      <w:r>
+        <w:t>well.estimates</w:t>
+      </w:r>
+      <w:proofErr w:type="gramEnd"/>
+      <w:r>
+        <w:t>&lt;-well.miss.f(lfgrpd.sub.frm,lfmm.all.frm,substr.info,delta.col,growth.increments.array)</w:t>
+      </w:r>
+    </w:p>
+    <w:p>
+      <w:r>
+        <w:t xml:space="preserve">    #</w:t>
+      </w:r>
+    </w:p>
+    <w:p>
+      <w:r>
+        <w:t xml:space="preserve">    # </w:t>
+      </w:r>
+      <w:proofErr w:type="gramStart"/>
+      <w:r>
+        <w:t>now</w:t>
+      </w:r>
+      <w:proofErr w:type="gramEnd"/>
+      <w:r>
+        <w:t xml:space="preserve"> get stratum-level estimates for this stratum</w:t>
+      </w:r>
+    </w:p>
+    <w:p>
+      <w:r>
+        <w:t xml:space="preserve">    </w:t>
+      </w:r>
+      <w:proofErr w:type="gramStart"/>
+      <w:r>
+        <w:t>#(</w:t>
+      </w:r>
+      <w:proofErr w:type="gramEnd"/>
+      <w:r>
+        <w:t>note that code is not totally efficient; could be simplified somewhat, but not done at this point to keep readability)</w:t>
+      </w:r>
+    </w:p>
+    <w:p>
+      <w:r>
+        <w:t xml:space="preserve">    #</w:t>
+      </w:r>
+    </w:p>
+    <w:p>
+      <w:r>
+        <w:t xml:space="preserve">    # </w:t>
+      </w:r>
+      <w:proofErr w:type="gramStart"/>
+      <w:r>
+        <w:t>get</w:t>
+      </w:r>
+      <w:proofErr w:type="gramEnd"/>
+      <w:r>
+        <w:t xml:space="preserve"> well stratum and find if there is an unloads stratum that matches</w:t>
+      </w:r>
+    </w:p>
+    <w:p>
+      <w:r>
+        <w:t xml:space="preserve">    W&lt;-</w:t>
+      </w:r>
+      <w:proofErr w:type="spellStart"/>
+      <w:proofErr w:type="gramStart"/>
+      <w:r>
+        <w:t>unloads.bystrat</w:t>
+      </w:r>
+      <w:proofErr w:type="gramEnd"/>
+      <w:r>
+        <w:t>.miss</w:t>
+      </w:r>
+      <w:proofErr w:type="spellEnd"/>
+      <w:r>
+        <w:t>[</w:t>
+      </w:r>
+      <w:proofErr w:type="spellStart"/>
+      <w:r>
+        <w:t>nstr</w:t>
+      </w:r>
+      <w:proofErr w:type="spellEnd"/>
+      <w:r>
+        <w:t xml:space="preserve">]   </w:t>
+      </w:r>
+    </w:p>
+    <w:p>
+      <w:r>
+        <w:lastRenderedPageBreak/>
+        <w:t xml:space="preserve">    #</w:t>
+      </w:r>
+    </w:p>
+    <w:p>
+      <w:r>
+        <w:t xml:space="preserve">    # </w:t>
+      </w:r>
+      <w:proofErr w:type="gramStart"/>
+      <w:r>
+        <w:t>compute</w:t>
+      </w:r>
+      <w:proofErr w:type="gramEnd"/>
+      <w:r>
+        <w:t xml:space="preserve"> </w:t>
+      </w:r>
+      <w:proofErr w:type="spellStart"/>
+      <w:r>
+        <w:t>What.i</w:t>
+      </w:r>
+      <w:proofErr w:type="spellEnd"/>
+    </w:p>
+    <w:p>
+      <w:r>
+        <w:t xml:space="preserve">    </w:t>
+      </w:r>
+      <w:proofErr w:type="spellStart"/>
+      <w:proofErr w:type="gramStart"/>
+      <w:r>
+        <w:t>sum.Wj</w:t>
+      </w:r>
+      <w:proofErr w:type="spellEnd"/>
+      <w:proofErr w:type="gramEnd"/>
+      <w:r>
+        <w:t>&lt;-sum(well.estimates$ancillary.info$wellmt.3spp)</w:t>
+      </w:r>
+    </w:p>
+    <w:p>
+      <w:r>
+        <w:t xml:space="preserve">    </w:t>
+      </w:r>
+      <w:proofErr w:type="spellStart"/>
+      <w:r>
+        <w:t>What.i</w:t>
+      </w:r>
+      <w:proofErr w:type="spellEnd"/>
+      <w:r>
+        <w:t>[</w:t>
+      </w:r>
+      <w:proofErr w:type="spellStart"/>
+      <w:r>
+        <w:t>nstr</w:t>
+      </w:r>
+      <w:proofErr w:type="spellEnd"/>
+      <w:proofErr w:type="gramStart"/>
+      <w:r>
+        <w:t>,]&lt;</w:t>
+      </w:r>
+      <w:proofErr w:type="gramEnd"/>
+      <w:r>
+        <w:t>-W*(apply(well.estimates$What.ij,2,sum)/</w:t>
+      </w:r>
+      <w:proofErr w:type="spellStart"/>
+      <w:r>
+        <w:t>sum.Wj</w:t>
+      </w:r>
+      <w:proofErr w:type="spellEnd"/>
+      <w:r>
+        <w:t>)</w:t>
+      </w:r>
+    </w:p>
+    <w:p>
+      <w:r>
+        <w:t xml:space="preserve">    #</w:t>
+      </w:r>
+    </w:p>
+    <w:p>
+      <w:r>
+        <w:t xml:space="preserve">    # </w:t>
+      </w:r>
+      <w:proofErr w:type="gramStart"/>
+      <w:r>
+        <w:t>compute</w:t>
+      </w:r>
+      <w:proofErr w:type="gramEnd"/>
+      <w:r>
+        <w:t xml:space="preserve"> </w:t>
+      </w:r>
+      <w:proofErr w:type="spellStart"/>
+      <w:r>
+        <w:t>Nhat.ik</w:t>
+      </w:r>
+      <w:proofErr w:type="spellEnd"/>
+    </w:p>
+    <w:p>
+      <w:r>
+        <w:t xml:space="preserve">    </w:t>
+      </w:r>
+      <w:proofErr w:type="gramStart"/>
+      <w:r>
+        <w:t>for(</w:t>
+      </w:r>
+      <w:proofErr w:type="spellStart"/>
+      <w:proofErr w:type="gramEnd"/>
+      <w:r>
+        <w:t>ispp</w:t>
+      </w:r>
+      <w:proofErr w:type="spellEnd"/>
+      <w:r>
+        <w:t xml:space="preserve"> in 1:3){</w:t>
+      </w:r>
+    </w:p>
+    <w:p>
+      <w:r>
+        <w:t xml:space="preserve">      </w:t>
+      </w:r>
+      <w:proofErr w:type="spellStart"/>
+      <w:proofErr w:type="gramStart"/>
+      <w:r>
+        <w:t>sum.Nj</w:t>
+      </w:r>
+      <w:proofErr w:type="spellEnd"/>
+      <w:proofErr w:type="gramEnd"/>
+      <w:r>
+        <w:t>&lt;-sum(</w:t>
+      </w:r>
+      <w:proofErr w:type="spellStart"/>
+      <w:r>
+        <w:t>well.estimates$Nhat.j</w:t>
+      </w:r>
+      <w:proofErr w:type="spellEnd"/>
+      <w:r>
+        <w:t>)</w:t>
+      </w:r>
+    </w:p>
+    <w:p>
+      <w:r>
+        <w:t xml:space="preserve">      </w:t>
+      </w:r>
+      <w:proofErr w:type="spellStart"/>
+      <w:proofErr w:type="gramStart"/>
+      <w:r>
+        <w:t>sum.Nij</w:t>
+      </w:r>
+      <w:proofErr w:type="spellEnd"/>
+      <w:proofErr w:type="gramEnd"/>
+      <w:r>
+        <w:t>&lt;-sum(</w:t>
+      </w:r>
+      <w:proofErr w:type="spellStart"/>
+      <w:r>
+        <w:t>well.estimates$Nhat.ij</w:t>
+      </w:r>
+      <w:proofErr w:type="spellEnd"/>
+      <w:r>
+        <w:t>[,</w:t>
+      </w:r>
+      <w:proofErr w:type="spellStart"/>
+      <w:r>
+        <w:t>ispp</w:t>
+      </w:r>
+      <w:proofErr w:type="spellEnd"/>
+      <w:r>
+        <w:t>])</w:t>
+      </w:r>
+    </w:p>
+    <w:p>
+      <w:r>
+        <w:t xml:space="preserve">      if(</w:t>
+      </w:r>
+      <w:proofErr w:type="spellStart"/>
+      <w:proofErr w:type="gramStart"/>
+      <w:r>
+        <w:t>sum.Nij</w:t>
+      </w:r>
+      <w:proofErr w:type="spellEnd"/>
+      <w:proofErr w:type="gramEnd"/>
+      <w:r>
+        <w:t>&gt;0){</w:t>
+      </w:r>
+    </w:p>
+    <w:p>
+      <w:r>
+        <w:t xml:space="preserve">        if</w:t>
+      </w:r>
+      <w:proofErr w:type="gramStart"/>
+      <w:r>
+        <w:t>(!</w:t>
+      </w:r>
+      <w:proofErr w:type="spellStart"/>
+      <w:r>
+        <w:t>is</w:t>
+      </w:r>
+      <w:proofErr w:type="gramEnd"/>
+      <w:r>
+        <w:t>.vector</w:t>
+      </w:r>
+      <w:proofErr w:type="spellEnd"/>
+      <w:r>
+        <w:t>(</w:t>
+      </w:r>
+      <w:proofErr w:type="spellStart"/>
+      <w:r>
+        <w:t>well.estimates$Nhat.ijk</w:t>
+      </w:r>
+      <w:proofErr w:type="spellEnd"/>
+      <w:r>
+        <w:t>[,,</w:t>
+      </w:r>
+      <w:proofErr w:type="spellStart"/>
+      <w:r>
+        <w:t>ispp</w:t>
+      </w:r>
+      <w:proofErr w:type="spellEnd"/>
+      <w:r>
+        <w:t>])){</w:t>
+      </w:r>
+    </w:p>
+    <w:p>
+      <w:r>
+        <w:t xml:space="preserve">          # </w:t>
+      </w:r>
+      <w:proofErr w:type="gramStart"/>
+      <w:r>
+        <w:t>there</w:t>
+      </w:r>
+      <w:proofErr w:type="gramEnd"/>
+      <w:r>
+        <w:t xml:space="preserve"> is more than one well sample with this species</w:t>
+      </w:r>
+    </w:p>
+    <w:p>
+      <w:r>
+        <w:t xml:space="preserve">          Nhat.ik[</w:t>
+      </w:r>
+      <w:proofErr w:type="gramStart"/>
+      <w:r>
+        <w:t>nstr,,</w:t>
+      </w:r>
+      <w:proofErr w:type="gramEnd"/>
+      <w:r>
+        <w:t>ispp]&lt;-(W/(sum.Wj/sum.Nj))*(sum.Nij/sum.Nj)*(apply(well.estimates$Nhat.ijk[,,ispp],2,sum)/sum.Nij)</w:t>
+      </w:r>
+    </w:p>
+    <w:p>
+      <w:r>
+        <w:t xml:space="preserve">        } else {</w:t>
+      </w:r>
+    </w:p>
+    <w:p>
+      <w:r>
+        <w:t xml:space="preserve">          # </w:t>
+      </w:r>
+      <w:proofErr w:type="gramStart"/>
+      <w:r>
+        <w:t>there</w:t>
+      </w:r>
+      <w:proofErr w:type="gramEnd"/>
+      <w:r>
+        <w:t xml:space="preserve"> is only one well sample with this species</w:t>
+      </w:r>
+    </w:p>
+    <w:p>
+      <w:r>
+        <w:t xml:space="preserve">          Nhat.ik[</w:t>
+      </w:r>
+      <w:proofErr w:type="gramStart"/>
+      <w:r>
+        <w:t>nstr,,</w:t>
+      </w:r>
+      <w:proofErr w:type="gramEnd"/>
+      <w:r>
+        <w:t>ispp]&lt;-(W/(sum.Wj/sum.Nj))*(sum.Nij/sum.Nj)*(well.estimates$Nhat.ijk[,,ispp]/sum.Nij)</w:t>
+      </w:r>
+    </w:p>
+    <w:p>
+      <w:r>
+        <w:t xml:space="preserve">        }</w:t>
+      </w:r>
+    </w:p>
+    <w:p>
+      <w:r>
+        <w:t xml:space="preserve">      }</w:t>
+      </w:r>
+    </w:p>
+    <w:p>
+      <w:r>
+        <w:t xml:space="preserve">    }</w:t>
+      </w:r>
+    </w:p>
+    <w:p>
+      <w:r>
+        <w:t xml:space="preserve">  }</w:t>
+      </w:r>
+    </w:p>
+    <w:p>
+      <w:r>
+        <w:t xml:space="preserve">  # </w:t>
+      </w:r>
+    </w:p>
+    <w:p>
+      <w:r>
+        <w:t xml:space="preserve">  </w:t>
+      </w:r>
+      <w:proofErr w:type="spellStart"/>
+      <w:proofErr w:type="gramStart"/>
+      <w:r>
+        <w:t>sub.details</w:t>
+      </w:r>
+      <w:proofErr w:type="spellEnd"/>
+      <w:proofErr w:type="gramEnd"/>
+      <w:r>
+        <w:t>&lt;-</w:t>
+      </w:r>
+      <w:proofErr w:type="spellStart"/>
+      <w:r>
+        <w:t>data.frame</w:t>
+      </w:r>
+      <w:proofErr w:type="spellEnd"/>
+      <w:r>
+        <w:t>(</w:t>
+      </w:r>
+      <w:proofErr w:type="spellStart"/>
+      <w:r>
+        <w:t>sub.details</w:t>
+      </w:r>
+      <w:proofErr w:type="spellEnd"/>
+      <w:r>
+        <w:t>)</w:t>
+      </w:r>
+    </w:p>
+    <w:p>
+      <w:r>
+        <w:t xml:space="preserve">  names(</w:t>
+      </w:r>
+      <w:proofErr w:type="gramStart"/>
+      <w:r>
+        <w:t>sub.details</w:t>
+      </w:r>
+      <w:proofErr w:type="gramEnd"/>
+      <w:r>
+        <w:t>)&lt;-c("old.area","old.month","old.gear","fishery.areagear","get.sub.area","get.sub.month","get.sub.gear","grwshrk.flg","fshareagear.flg")</w:t>
+      </w:r>
+    </w:p>
+    <w:p>
+      <w:r>
+        <w:t xml:space="preserve">  #</w:t>
+      </w:r>
+    </w:p>
+    <w:p>
+      <w:r>
+        <w:t xml:space="preserve">  return(list(strats=</w:t>
+      </w:r>
+      <w:proofErr w:type="gramStart"/>
+      <w:r>
+        <w:t>strat.defns</w:t>
+      </w:r>
+      <w:proofErr w:type="gramEnd"/>
+      <w:r>
+        <w:t>,What.i=What.i,Nhat.ik=Nhat.ik,sub.details=sub.details))</w:t>
+      </w:r>
+    </w:p>
+    <w:p>
+      <w:r>
+        <w:t>}</w:t>
       </w:r>
     </w:p>
     <w:sectPr>

</xml_diff>